<commit_message>
upload initial personal site plan
</commit_message>
<xml_diff>
--- a/misc/Elevator Pitch.docx
+++ b/misc/Elevator Pitch.docx
@@ -102,8 +102,17 @@
           <w:sz w:val="24"/>
           <w:szCs w:val="24"/>
         </w:rPr>
-        <w:t xml:space="preserve"> (insert website/company name here</w:t>
-      </w:r>
+        <w:t xml:space="preserve"> (</w:t>
+      </w:r>
+      <w:proofErr w:type="spellStart"/>
+      <w:r>
+        <w:rPr>
+          <w:sz w:val="24"/>
+          <w:szCs w:val="24"/>
+        </w:rPr>
+        <w:t>findajob</w:t>
+      </w:r>
+      <w:proofErr w:type="spellEnd"/>
       <w:r>
         <w:rPr>
           <w:sz w:val="24"/>
@@ -215,6 +224,62 @@
           <w:szCs w:val="24"/>
         </w:rPr>
         <w:t xml:space="preserve">Good job picking something that is a common stress for people </w:t>
+      </w:r>
+    </w:p>
+    <w:p>
+      <w:pPr>
+        <w:rPr>
+          <w:sz w:val="24"/>
+          <w:szCs w:val="24"/>
+        </w:rPr>
+      </w:pPr>
+    </w:p>
+    <w:p>
+      <w:hyperlink r:id="rId5" w:history="1">
+        <w:proofErr w:type="spellStart"/>
+        <w:r>
+          <w:rPr>
+            <w:rStyle w:val="Hyperlink"/>
+          </w:rPr>
+          <w:t>derek-ludlow</w:t>
+        </w:r>
+        <w:proofErr w:type="spellEnd"/>
+        <w:r>
+          <w:rPr>
+            <w:rStyle w:val="Hyperlink"/>
+          </w:rPr>
+          <w:t>/WDD-130 (github.com)</w:t>
+        </w:r>
+      </w:hyperlink>
+      <w:r>
+        <w:t>/</w:t>
+      </w:r>
+      <w:proofErr w:type="spellStart"/>
+      <w:r>
+        <w:t>findajob</w:t>
+      </w:r>
+      <w:proofErr w:type="spellEnd"/>
+      <w:r>
+        <w:t xml:space="preserve">/site-plan.html </w:t>
+      </w:r>
+    </w:p>
+    <w:p>
+      <w:pPr>
+        <w:rPr>
+          <w:sz w:val="24"/>
+          <w:szCs w:val="24"/>
+        </w:rPr>
+      </w:pPr>
+      <w:hyperlink r:id="rId6" w:history="1">
+        <w:r>
+          <w:rPr>
+            <w:rStyle w:val="Hyperlink"/>
+          </w:rPr>
+          <w:t>https://github.com/derek-ludlow/WDD-130/findajob/site-plan.html</w:t>
+        </w:r>
+      </w:hyperlink>
+      <w:r>
+        <w:t xml:space="preserve"> </w:t>
       </w:r>
     </w:p>
     <w:sectPr>
@@ -784,6 +849,29 @@
       <w:contextualSpacing/>
     </w:pPr>
   </w:style>
+  <w:style w:type="character" w:styleId="Hyperlink">
+    <w:name w:val="Hyperlink"/>
+    <w:basedOn w:val="DefaultParagraphFont"/>
+    <w:uiPriority w:val="99"/>
+    <w:unhideWhenUsed/>
+    <w:rsid w:val="00562D97"/>
+    <w:rPr>
+      <w:color w:val="0000FF"/>
+      <w:u w:val="single"/>
+    </w:rPr>
+  </w:style>
+  <w:style w:type="character" w:styleId="UnresolvedMention">
+    <w:name w:val="Unresolved Mention"/>
+    <w:basedOn w:val="DefaultParagraphFont"/>
+    <w:uiPriority w:val="99"/>
+    <w:semiHidden/>
+    <w:unhideWhenUsed/>
+    <w:rsid w:val="004B4B0E"/>
+    <w:rPr>
+      <w:color w:val="605E5C"/>
+      <w:shd w:val="clear" w:color="auto" w:fill="E1DFDD"/>
+    </w:rPr>
+  </w:style>
 </w:styles>
 </file>
 

</xml_diff>

<commit_message>
changes to findajob site plan
</commit_message>
<xml_diff>
--- a/misc/Elevator Pitch.docx
+++ b/misc/Elevator Pitch.docx
@@ -264,12 +264,9 @@
       </w:r>
     </w:p>
     <w:p>
-      <w:pPr>
-        <w:rPr>
-          <w:sz w:val="24"/>
-          <w:szCs w:val="24"/>
-        </w:rPr>
-      </w:pPr>
+      <w:r>
+        <w:t>personal site plan-</w:t>
+      </w:r>
       <w:hyperlink r:id="rId6" w:history="1">
         <w:r>
           <w:rPr>
@@ -279,6 +276,40 @@
         </w:r>
       </w:hyperlink>
       <w:r>
+        <w:t xml:space="preserve"> </w:t>
+      </w:r>
+    </w:p>
+    <w:p>
+      <w:pPr>
+        <w:rPr>
+          <w:sz w:val="24"/>
+          <w:szCs w:val="24"/>
+        </w:rPr>
+      </w:pPr>
+      <w:r>
+        <w:t xml:space="preserve">updated </w:t>
+      </w:r>
+      <w:proofErr w:type="spellStart"/>
+      <w:r>
+        <w:t>wwr</w:t>
+      </w:r>
+      <w:proofErr w:type="spellEnd"/>
+      <w:r>
+        <w:t xml:space="preserve"> site- </w:t>
+      </w:r>
+      <w:hyperlink r:id="rId7" w:history="1">
+        <w:r>
+          <w:rPr>
+            <w:rStyle w:val="Hyperlink"/>
+          </w:rPr>
+          <w:t>https://github.com/derek-ludlow/WDD-130/index.html</w:t>
+        </w:r>
+      </w:hyperlink>
+      <w:r>
+        <w:rPr>
+          <w:sz w:val="24"/>
+          <w:szCs w:val="24"/>
+        </w:rPr>
         <w:t xml:space="preserve"> </w:t>
       </w:r>
     </w:p>
@@ -872,6 +903,18 @@
       <w:shd w:val="clear" w:color="auto" w:fill="E1DFDD"/>
     </w:rPr>
   </w:style>
+  <w:style w:type="character" w:styleId="FollowedHyperlink">
+    <w:name w:val="FollowedHyperlink"/>
+    <w:basedOn w:val="DefaultParagraphFont"/>
+    <w:uiPriority w:val="99"/>
+    <w:semiHidden/>
+    <w:unhideWhenUsed/>
+    <w:rsid w:val="007F2EB6"/>
+    <w:rPr>
+      <w:color w:val="954F72" w:themeColor="followedHyperlink"/>
+      <w:u w:val="single"/>
+    </w:rPr>
+  </w:style>
 </w:styles>
 </file>
 

</xml_diff>